<commit_message>
Final, final version of 1.0.6
git-svn-id: svn://svn.r-forge.r-project.org/svnroot/sprint@169 edb9625f-4e0d-4859-8d74-9fd3b1da38cb

Former-commit-id: 261b3ba1f8c43ba8d95a626bba1199c87a114a07
</commit_message>
<xml_diff>
--- a/trunk/inst/doc/External_Release_Notes_1.0.6.docx
+++ b/trunk/inst/doc/External_Release_Notes_1.0.6.docx
@@ -47,7 +47,7 @@
           <w:szCs w:val="24"/>
           <w:lang w:val="en-GB" w:bidi="ar-SA"/>
         </w:rPr>
-        <w:t xml:space="preserve">Latest release </w:t>
+        <w:t>Lat</w:t>
       </w:r>
       <w:r>
         <w:rPr>
@@ -55,6 +55,14 @@
           <w:szCs w:val="24"/>
           <w:lang w:val="en-GB" w:bidi="ar-SA"/>
         </w:rPr>
+        <w:t xml:space="preserve">est release </w:t>
+      </w:r>
+      <w:r>
+        <w:rPr>
+          <w:rFonts w:eastAsiaTheme="minorHAnsi" w:cstheme="minorHAnsi"/>
+          <w:szCs w:val="24"/>
+          <w:lang w:val="en-GB" w:bidi="ar-SA"/>
+        </w:rPr>
         <w:tab/>
       </w:r>
       <w:r>
@@ -64,8 +72,26 @@
           <w:lang w:val="en-GB" w:bidi="ar-SA"/>
         </w:rPr>
         <w:tab/>
-        <w:t>SPRINT 1.0.6 -  04.03.2014</w:t>
-      </w:r>
+        <w:t xml:space="preserve">SPRINT 1.0.6 </w:t>
+      </w:r>
+      <w:proofErr w:type="gramStart"/>
+      <w:r>
+        <w:rPr>
+          <w:rFonts w:eastAsiaTheme="minorHAnsi" w:cstheme="minorHAnsi"/>
+          <w:szCs w:val="24"/>
+          <w:lang w:val="en-GB" w:bidi="ar-SA"/>
+        </w:rPr>
+        <w:t>-  25</w:t>
+      </w:r>
+      <w:r>
+        <w:rPr>
+          <w:rFonts w:eastAsiaTheme="minorHAnsi" w:cstheme="minorHAnsi"/>
+          <w:szCs w:val="24"/>
+          <w:lang w:val="en-GB" w:bidi="ar-SA"/>
+        </w:rPr>
+        <w:t>.03.2014</w:t>
+      </w:r>
+      <w:proofErr w:type="gramEnd"/>
     </w:p>
     <w:p>
       <w:pPr>
@@ -106,8 +132,18 @@
           <w:szCs w:val="24"/>
           <w:lang w:val="en-GB" w:bidi="ar-SA"/>
         </w:rPr>
-        <w:t>SPRINT 1.0.5 -  22.11.2013</w:t>
-      </w:r>
+        <w:t xml:space="preserve">SPRINT 1.0.5 </w:t>
+      </w:r>
+      <w:proofErr w:type="gramStart"/>
+      <w:r>
+        <w:rPr>
+          <w:rFonts w:eastAsiaTheme="minorHAnsi" w:cstheme="minorHAnsi"/>
+          <w:szCs w:val="24"/>
+          <w:lang w:val="en-GB" w:bidi="ar-SA"/>
+        </w:rPr>
+        <w:t>-  22.11.2013</w:t>
+      </w:r>
+      <w:proofErr w:type="gramEnd"/>
     </w:p>
     <w:p>
       <w:pPr>
@@ -206,7 +242,27 @@
           <w:szCs w:val="24"/>
           <w:lang w:val="en-GB" w:bidi="ar-SA"/>
         </w:rPr>
-        <w:t xml:space="preserve">Installation warning  fixed </w:t>
+        <w:t xml:space="preserve">Installation </w:t>
+      </w:r>
+      <w:proofErr w:type="gramStart"/>
+      <w:r>
+        <w:rPr>
+          <w:rFonts w:cstheme="minorHAnsi"/>
+          <w:bCs/>
+          <w:szCs w:val="24"/>
+          <w:lang w:val="en-GB" w:bidi="ar-SA"/>
+        </w:rPr>
+        <w:t>warning  fixed</w:t>
+      </w:r>
+      <w:proofErr w:type="gramEnd"/>
+      <w:r>
+        <w:rPr>
+          <w:rFonts w:cstheme="minorHAnsi"/>
+          <w:bCs/>
+          <w:szCs w:val="24"/>
+          <w:lang w:val="en-GB" w:bidi="ar-SA"/>
+        </w:rPr>
+        <w:t xml:space="preserve"> </w:t>
       </w:r>
     </w:p>
     <w:p>
@@ -229,7 +285,25 @@
           <w:szCs w:val="24"/>
           <w:lang w:val="en-GB" w:bidi="ar-SA"/>
         </w:rPr>
-        <w:t>Intermittent bug in pcor fixed</w:t>
+        <w:t xml:space="preserve">Intermittent bug in </w:t>
+      </w:r>
+      <w:proofErr w:type="spellStart"/>
+      <w:r>
+        <w:rPr>
+          <w:rFonts w:cstheme="minorHAnsi"/>
+          <w:szCs w:val="24"/>
+          <w:lang w:val="en-GB" w:bidi="ar-SA"/>
+        </w:rPr>
+        <w:t>pcor</w:t>
+      </w:r>
+      <w:proofErr w:type="spellEnd"/>
+      <w:r>
+        <w:rPr>
+          <w:rFonts w:cstheme="minorHAnsi"/>
+          <w:szCs w:val="24"/>
+          <w:lang w:val="en-GB" w:bidi="ar-SA"/>
+        </w:rPr>
+        <w:t xml:space="preserve"> fixed</w:t>
       </w:r>
     </w:p>
     <w:p>
@@ -246,6 +320,8 @@
           <w:lang w:val="en-GB"/>
         </w:rPr>
       </w:pPr>
+      <w:proofErr w:type="spellStart"/>
+      <w:proofErr w:type="gramStart"/>
       <w:r>
         <w:rPr>
           <w:rFonts w:cstheme="minorHAnsi"/>
@@ -253,7 +329,53 @@
           <w:szCs w:val="24"/>
           <w:lang w:val="en-GB" w:bidi="ar-SA"/>
         </w:rPr>
-        <w:t>randomForest library loaded by default</w:t>
+        <w:t>randomForest</w:t>
+      </w:r>
+      <w:proofErr w:type="spellEnd"/>
+      <w:proofErr w:type="gramEnd"/>
+      <w:r>
+        <w:rPr>
+          <w:rFonts w:cstheme="minorHAnsi"/>
+          <w:bCs/>
+          <w:szCs w:val="24"/>
+          <w:lang w:val="en-GB" w:bidi="ar-SA"/>
+        </w:rPr>
+        <w:t xml:space="preserve"> library loaded by default</w:t>
+      </w:r>
+    </w:p>
+    <w:p>
+      <w:pPr>
+        <w:pStyle w:val="ListParagraph"/>
+        <w:numPr>
+          <w:ilvl w:val="1"/>
+          <w:numId w:val="3"/>
+        </w:numPr>
+        <w:rPr>
+          <w:rFonts w:cstheme="minorHAnsi"/>
+          <w:bCs/>
+          <w:szCs w:val="24"/>
+          <w:lang w:val="en-GB"/>
+        </w:rPr>
+      </w:pPr>
+      <w:proofErr w:type="spellStart"/>
+      <w:r>
+        <w:rPr>
+          <w:rFonts w:cstheme="minorHAnsi"/>
+          <w:bCs/>
+          <w:szCs w:val="24"/>
+          <w:lang w:val="en-GB" w:bidi="ar-SA"/>
+        </w:rPr>
+        <w:t>Makefile</w:t>
+      </w:r>
+      <w:proofErr w:type="spellEnd"/>
+      <w:r>
+        <w:rPr>
+          <w:rFonts w:cstheme="minorHAnsi"/>
+          <w:bCs/>
+          <w:szCs w:val="24"/>
+          <w:lang w:val="en-GB" w:bidi="ar-SA"/>
+        </w:rPr>
+        <w:t xml:space="preserve"> improved</w:t>
       </w:r>
     </w:p>
     <w:p>
@@ -331,8 +453,6 @@
         </w:rPr>
         <w:t>t</w:t>
       </w:r>
-      <w:bookmarkStart w:id="0" w:name="_GoBack"/>
-      <w:bookmarkEnd w:id="0"/>
       <w:r>
         <w:rPr>
           <w:rFonts w:eastAsiaTheme="minorHAnsi" w:cstheme="minorHAnsi"/>
@@ -372,31 +492,40 @@
           <w:left w:val="single" w:sz="48" w:space="0" w:color="9FB8CD" w:themeColor="accent2"/>
         </w:pBdr>
       </w:pPr>
-      <w:bookmarkStart w:id="1" w:name="_Toc246748052"/>
+      <w:bookmarkStart w:id="0" w:name="_Toc246748052"/>
       <w:r>
         <w:rPr>
           <w:rFonts w:eastAsiaTheme="minorHAnsi" w:cstheme="minorHAnsi"/>
           <w:szCs w:val="24"/>
           <w:lang w:val="en-GB" w:bidi="ar-SA"/>
         </w:rPr>
-        <w:t>I</w:t>
-      </w:r>
+        <w:t xml:space="preserve">Installation </w:t>
+      </w:r>
+      <w:proofErr w:type="gramStart"/>
       <w:r>
         <w:rPr>
           <w:rFonts w:eastAsiaTheme="minorHAnsi" w:cstheme="minorHAnsi"/>
           <w:szCs w:val="24"/>
           <w:lang w:val="en-GB" w:bidi="ar-SA"/>
         </w:rPr>
-        <w:t>nstallation warning</w:t>
+        <w:t>warning</w:t>
       </w:r>
       <w:r>
         <w:rPr>
           <w:rFonts w:eastAsiaTheme="minorHAnsi"/>
           <w:lang w:val="en-GB" w:bidi="ar-SA"/>
         </w:rPr>
-        <w:t xml:space="preserve">  fixed </w:t>
-      </w:r>
-      <w:bookmarkEnd w:id="1"/>
+        <w:t xml:space="preserve">  fixed</w:t>
+      </w:r>
+      <w:proofErr w:type="gramEnd"/>
+      <w:r>
+        <w:rPr>
+          <w:rFonts w:eastAsiaTheme="minorHAnsi"/>
+          <w:lang w:val="en-GB" w:bidi="ar-SA"/>
+        </w:rPr>
+        <w:t xml:space="preserve"> </w:t>
+      </w:r>
+      <w:bookmarkEnd w:id="0"/>
     </w:p>
     <w:p>
       <w:pPr>
@@ -433,12 +562,117 @@
           <w:lang w:eastAsia="en-US"/>
         </w:rPr>
       </w:pPr>
+      <w:proofErr w:type="gramStart"/>
       <w:r>
         <w:rPr>
           <w:rFonts w:ascii="Courier" w:eastAsiaTheme="minorEastAsia" w:hAnsi="Courier" w:cs="Courier"/>
           <w:lang w:eastAsia="en-US"/>
         </w:rPr>
-        <w:t>warning: argument type 'enum commandCodes *' doesn't match specified 'MPI' type tag that requires 'int *'    [-Wtype-safety] MPI_Bcast(&amp;commandCode, 1, MPI_INT, 0, MPI_COMM_WORLD);</w:t>
+        <w:t>warning</w:t>
+      </w:r>
+      <w:proofErr w:type="gramEnd"/>
+      <w:r>
+        <w:rPr>
+          <w:rFonts w:ascii="Courier" w:eastAsiaTheme="minorEastAsia" w:hAnsi="Courier" w:cs="Courier"/>
+          <w:lang w:eastAsia="en-US"/>
+        </w:rPr>
+        <w:t>: argument type '</w:t>
+      </w:r>
+      <w:proofErr w:type="spellStart"/>
+      <w:r>
+        <w:rPr>
+          <w:rFonts w:ascii="Courier" w:eastAsiaTheme="minorEastAsia" w:hAnsi="Courier" w:cs="Courier"/>
+          <w:lang w:eastAsia="en-US"/>
+        </w:rPr>
+        <w:t>enum</w:t>
+      </w:r>
+      <w:proofErr w:type="spellEnd"/>
+      <w:r>
+        <w:rPr>
+          <w:rFonts w:ascii="Courier" w:eastAsiaTheme="minorEastAsia" w:hAnsi="Courier" w:cs="Courier"/>
+          <w:lang w:eastAsia="en-US"/>
+        </w:rPr>
+        <w:t xml:space="preserve"> </w:t>
+      </w:r>
+      <w:proofErr w:type="spellStart"/>
+      <w:r>
+        <w:rPr>
+          <w:rFonts w:ascii="Courier" w:eastAsiaTheme="minorEastAsia" w:hAnsi="Courier" w:cs="Courier"/>
+          <w:lang w:eastAsia="en-US"/>
+        </w:rPr>
+        <w:t>commandCodes</w:t>
+      </w:r>
+      <w:proofErr w:type="spellEnd"/>
+      <w:r>
+        <w:rPr>
+          <w:rFonts w:ascii="Courier" w:eastAsiaTheme="minorEastAsia" w:hAnsi="Courier" w:cs="Courier"/>
+          <w:lang w:eastAsia="en-US"/>
+        </w:rPr>
+        <w:t xml:space="preserve"> *' doesn't match specified 'MPI' type tag that requires '</w:t>
+      </w:r>
+      <w:proofErr w:type="spellStart"/>
+      <w:r>
+        <w:rPr>
+          <w:rFonts w:ascii="Courier" w:eastAsiaTheme="minorEastAsia" w:hAnsi="Courier" w:cs="Courier"/>
+          <w:lang w:eastAsia="en-US"/>
+        </w:rPr>
+        <w:t>int</w:t>
+      </w:r>
+      <w:proofErr w:type="spellEnd"/>
+      <w:r>
+        <w:rPr>
+          <w:rFonts w:ascii="Courier" w:eastAsiaTheme="minorEastAsia" w:hAnsi="Courier" w:cs="Courier"/>
+          <w:lang w:eastAsia="en-US"/>
+        </w:rPr>
+        <w:t xml:space="preserve"> *'    [-</w:t>
+      </w:r>
+      <w:proofErr w:type="spellStart"/>
+      <w:r>
+        <w:rPr>
+          <w:rFonts w:ascii="Courier" w:eastAsiaTheme="minorEastAsia" w:hAnsi="Courier" w:cs="Courier"/>
+          <w:lang w:eastAsia="en-US"/>
+        </w:rPr>
+        <w:t>Wtype</w:t>
+      </w:r>
+      <w:proofErr w:type="spellEnd"/>
+      <w:r>
+        <w:rPr>
+          <w:rFonts w:ascii="Courier" w:eastAsiaTheme="minorEastAsia" w:hAnsi="Courier" w:cs="Courier"/>
+          <w:lang w:eastAsia="en-US"/>
+        </w:rPr>
+        <w:t xml:space="preserve">-safety] </w:t>
+      </w:r>
+      <w:proofErr w:type="spellStart"/>
+      <w:r>
+        <w:rPr>
+          <w:rFonts w:ascii="Courier" w:eastAsiaTheme="minorEastAsia" w:hAnsi="Courier" w:cs="Courier"/>
+          <w:lang w:eastAsia="en-US"/>
+        </w:rPr>
+        <w:t>MPI_Bcast</w:t>
+      </w:r>
+      <w:proofErr w:type="spellEnd"/>
+      <w:r>
+        <w:rPr>
+          <w:rFonts w:ascii="Courier" w:eastAsiaTheme="minorEastAsia" w:hAnsi="Courier" w:cs="Courier"/>
+          <w:lang w:eastAsia="en-US"/>
+        </w:rPr>
+        <w:t>(&amp;</w:t>
+      </w:r>
+      <w:proofErr w:type="spellStart"/>
+      <w:r>
+        <w:rPr>
+          <w:rFonts w:ascii="Courier" w:eastAsiaTheme="minorEastAsia" w:hAnsi="Courier" w:cs="Courier"/>
+          <w:lang w:eastAsia="en-US"/>
+        </w:rPr>
+        <w:t>commandCode</w:t>
+      </w:r>
+      <w:proofErr w:type="spellEnd"/>
+      <w:r>
+        <w:rPr>
+          <w:rFonts w:ascii="Courier" w:eastAsiaTheme="minorEastAsia" w:hAnsi="Courier" w:cs="Courier"/>
+          <w:lang w:eastAsia="en-US"/>
+        </w:rPr>
+        <w:t>, 1, MPI_INT, 0, MPI_COMM_WORLD);</w:t>
       </w:r>
     </w:p>
     <w:p>
@@ -458,16 +692,18 @@
           <w:szCs w:val="24"/>
           <w:lang w:val="en-GB" w:bidi="ar-SA"/>
         </w:rPr>
-        <w:t>I</w:t>
-      </w:r>
+        <w:t xml:space="preserve">Intermittent bug in </w:t>
+      </w:r>
+      <w:proofErr w:type="spellStart"/>
       <w:r>
         <w:rPr>
           <w:rFonts w:eastAsiaTheme="minorHAnsi" w:cstheme="minorHAnsi"/>
           <w:szCs w:val="24"/>
           <w:lang w:val="en-GB" w:bidi="ar-SA"/>
         </w:rPr>
-        <w:t>ntermittent bug in pcor</w:t>
-      </w:r>
+        <w:t>pcor</w:t>
+      </w:r>
+      <w:proofErr w:type="spellEnd"/>
       <w:r>
         <w:rPr>
           <w:rFonts w:eastAsiaTheme="minorHAnsi" w:cstheme="minorHAnsi"/>
@@ -492,7 +728,25 @@
           <w:szCs w:val="24"/>
           <w:lang w:val="en-GB" w:bidi="ar-SA"/>
         </w:rPr>
-        <w:t>Fixed an intermittent bug in pcor that caused the following warning:</w:t>
+        <w:t xml:space="preserve">Fixed an intermittent bug in </w:t>
+      </w:r>
+      <w:proofErr w:type="spellStart"/>
+      <w:r>
+        <w:rPr>
+          <w:rFonts w:eastAsiaTheme="minorHAnsi" w:cstheme="minorHAnsi"/>
+          <w:szCs w:val="24"/>
+          <w:lang w:val="en-GB" w:bidi="ar-SA"/>
+        </w:rPr>
+        <w:t>pcor</w:t>
+      </w:r>
+      <w:proofErr w:type="spellEnd"/>
+      <w:r>
+        <w:rPr>
+          <w:rFonts w:eastAsiaTheme="minorHAnsi" w:cstheme="minorHAnsi"/>
+          <w:szCs w:val="24"/>
+          <w:lang w:val="en-GB" w:bidi="ar-SA"/>
+        </w:rPr>
+        <w:t xml:space="preserve"> that caused the following warning:</w:t>
       </w:r>
     </w:p>
     <w:p>
@@ -541,7 +795,129 @@
           <w:sz w:val="20"/>
           <w:lang w:val="en-GB" w:bidi="ar-SA"/>
         </w:rPr>
-        <w:t>Error in ff(dim = c(number_of_samples, number_of_samples), dimnames = dimnames_,  :   length exceeds file length</w:t>
+        <w:t xml:space="preserve">Error in </w:t>
+      </w:r>
+      <w:proofErr w:type="spellStart"/>
+      <w:proofErr w:type="gramStart"/>
+      <w:r>
+        <w:rPr>
+          <w:rFonts w:ascii="Courier" w:hAnsi="Courier" w:cs="Courier"/>
+          <w:iCs w:val="0"/>
+          <w:color w:val="000000"/>
+          <w:sz w:val="20"/>
+          <w:lang w:val="en-GB" w:bidi="ar-SA"/>
+        </w:rPr>
+        <w:t>ff</w:t>
+      </w:r>
+      <w:proofErr w:type="spellEnd"/>
+      <w:r>
+        <w:rPr>
+          <w:rFonts w:ascii="Courier" w:hAnsi="Courier" w:cs="Courier"/>
+          <w:iCs w:val="0"/>
+          <w:color w:val="000000"/>
+          <w:sz w:val="20"/>
+          <w:lang w:val="en-GB" w:bidi="ar-SA"/>
+        </w:rPr>
+        <w:t>(</w:t>
+      </w:r>
+      <w:proofErr w:type="gramEnd"/>
+      <w:r>
+        <w:rPr>
+          <w:rFonts w:ascii="Courier" w:hAnsi="Courier" w:cs="Courier"/>
+          <w:iCs w:val="0"/>
+          <w:color w:val="000000"/>
+          <w:sz w:val="20"/>
+          <w:lang w:val="en-GB" w:bidi="ar-SA"/>
+        </w:rPr>
+        <w:t>dim = c(</w:t>
+      </w:r>
+      <w:proofErr w:type="spellStart"/>
+      <w:r>
+        <w:rPr>
+          <w:rFonts w:ascii="Courier" w:hAnsi="Courier" w:cs="Courier"/>
+          <w:iCs w:val="0"/>
+          <w:color w:val="000000"/>
+          <w:sz w:val="20"/>
+          <w:lang w:val="en-GB" w:bidi="ar-SA"/>
+        </w:rPr>
+        <w:t>number_of_samples</w:t>
+      </w:r>
+      <w:proofErr w:type="spellEnd"/>
+      <w:r>
+        <w:rPr>
+          <w:rFonts w:ascii="Courier" w:hAnsi="Courier" w:cs="Courier"/>
+          <w:iCs w:val="0"/>
+          <w:color w:val="000000"/>
+          <w:sz w:val="20"/>
+          <w:lang w:val="en-GB" w:bidi="ar-SA"/>
+        </w:rPr>
+        <w:t xml:space="preserve">, </w:t>
+      </w:r>
+      <w:proofErr w:type="spellStart"/>
+      <w:r>
+        <w:rPr>
+          <w:rFonts w:ascii="Courier" w:hAnsi="Courier" w:cs="Courier"/>
+          <w:iCs w:val="0"/>
+          <w:color w:val="000000"/>
+          <w:sz w:val="20"/>
+          <w:lang w:val="en-GB" w:bidi="ar-SA"/>
+        </w:rPr>
+        <w:t>number_of_samples</w:t>
+      </w:r>
+      <w:proofErr w:type="spellEnd"/>
+      <w:r>
+        <w:rPr>
+          <w:rFonts w:ascii="Courier" w:hAnsi="Courier" w:cs="Courier"/>
+          <w:iCs w:val="0"/>
+          <w:color w:val="000000"/>
+          <w:sz w:val="20"/>
+          <w:lang w:val="en-GB" w:bidi="ar-SA"/>
+        </w:rPr>
+        <w:t xml:space="preserve">), </w:t>
+      </w:r>
+      <w:proofErr w:type="spellStart"/>
+      <w:r>
+        <w:rPr>
+          <w:rFonts w:ascii="Courier" w:hAnsi="Courier" w:cs="Courier"/>
+          <w:iCs w:val="0"/>
+          <w:color w:val="000000"/>
+          <w:sz w:val="20"/>
+          <w:lang w:val="en-GB" w:bidi="ar-SA"/>
+        </w:rPr>
+        <w:t>dimnames</w:t>
+      </w:r>
+      <w:proofErr w:type="spellEnd"/>
+      <w:r>
+        <w:rPr>
+          <w:rFonts w:ascii="Courier" w:hAnsi="Courier" w:cs="Courier"/>
+          <w:iCs w:val="0"/>
+          <w:color w:val="000000"/>
+          <w:sz w:val="20"/>
+          <w:lang w:val="en-GB" w:bidi="ar-SA"/>
+        </w:rPr>
+        <w:t xml:space="preserve"> = </w:t>
+      </w:r>
+      <w:proofErr w:type="spellStart"/>
+      <w:r>
+        <w:rPr>
+          <w:rFonts w:ascii="Courier" w:hAnsi="Courier" w:cs="Courier"/>
+          <w:iCs w:val="0"/>
+          <w:color w:val="000000"/>
+          <w:sz w:val="20"/>
+          <w:lang w:val="en-GB" w:bidi="ar-SA"/>
+        </w:rPr>
+        <w:t>dimnames</w:t>
+      </w:r>
+      <w:proofErr w:type="spellEnd"/>
+      <w:r>
+        <w:rPr>
+          <w:rFonts w:ascii="Courier" w:hAnsi="Courier" w:cs="Courier"/>
+          <w:iCs w:val="0"/>
+          <w:color w:val="000000"/>
+          <w:sz w:val="20"/>
+          <w:lang w:val="en-GB" w:bidi="ar-SA"/>
+        </w:rPr>
+        <w:t>_,  :   length exceeds file length</w:t>
       </w:r>
     </w:p>
     <w:p>
@@ -555,13 +931,25 @@
           <w:left w:val="single" w:sz="48" w:space="0" w:color="9FB8CD" w:themeColor="accent2"/>
         </w:pBdr>
       </w:pPr>
+      <w:proofErr w:type="spellStart"/>
+      <w:proofErr w:type="gramStart"/>
       <w:r>
         <w:rPr>
           <w:rFonts w:eastAsiaTheme="minorHAnsi" w:cstheme="minorHAnsi"/>
           <w:szCs w:val="24"/>
           <w:lang w:val="en-GB" w:bidi="ar-SA"/>
         </w:rPr>
-        <w:t>randomForest library loaded by default</w:t>
+        <w:t>randomForest</w:t>
+      </w:r>
+      <w:proofErr w:type="spellEnd"/>
+      <w:proofErr w:type="gramEnd"/>
+      <w:r>
+        <w:rPr>
+          <w:rFonts w:eastAsiaTheme="minorHAnsi" w:cstheme="minorHAnsi"/>
+          <w:szCs w:val="24"/>
+          <w:lang w:val="en-GB" w:bidi="ar-SA"/>
+        </w:rPr>
+        <w:t xml:space="preserve"> library loaded by default</w:t>
       </w:r>
     </w:p>
     <w:p>
@@ -579,7 +967,73 @@
           <w:szCs w:val="24"/>
           <w:lang w:val="en-GB" w:bidi="ar-SA"/>
         </w:rPr>
-        <w:t>The randomForest library is loaded by default when SPRINT is loaded, and does not have to be explicitly loaded before calling prandomForest.</w:t>
+        <w:t xml:space="preserve">The </w:t>
+      </w:r>
+      <w:proofErr w:type="spellStart"/>
+      <w:r>
+        <w:rPr>
+          <w:rFonts w:eastAsiaTheme="minorHAnsi" w:cstheme="minorHAnsi"/>
+          <w:szCs w:val="24"/>
+          <w:lang w:val="en-GB" w:bidi="ar-SA"/>
+        </w:rPr>
+        <w:t>randomForest</w:t>
+      </w:r>
+      <w:proofErr w:type="spellEnd"/>
+      <w:r>
+        <w:rPr>
+          <w:rFonts w:eastAsiaTheme="minorHAnsi" w:cstheme="minorHAnsi"/>
+          <w:szCs w:val="24"/>
+          <w:lang w:val="en-GB" w:bidi="ar-SA"/>
+        </w:rPr>
+        <w:t xml:space="preserve"> library is loaded by default when SPRINT is loaded, and does not have to be explicitly loaded before calling </w:t>
+      </w:r>
+      <w:proofErr w:type="spellStart"/>
+      <w:r>
+        <w:rPr>
+          <w:rFonts w:eastAsiaTheme="minorHAnsi" w:cstheme="minorHAnsi"/>
+          <w:szCs w:val="24"/>
+          <w:lang w:val="en-GB" w:bidi="ar-SA"/>
+        </w:rPr>
+        <w:t>prandomForest</w:t>
+      </w:r>
+      <w:proofErr w:type="spellEnd"/>
+      <w:r>
+        <w:rPr>
+          <w:rFonts w:eastAsiaTheme="minorHAnsi" w:cstheme="minorHAnsi"/>
+          <w:szCs w:val="24"/>
+          <w:lang w:val="en-GB" w:bidi="ar-SA"/>
+        </w:rPr>
+        <w:t>.</w:t>
+      </w:r>
+    </w:p>
+    <w:p>
+      <w:pPr>
+        <w:pStyle w:val="Heading3"/>
+        <w:numPr>
+          <w:ilvl w:val="1"/>
+          <w:numId w:val="6"/>
+        </w:numPr>
+        <w:pBdr>
+          <w:left w:val="single" w:sz="48" w:space="0" w:color="9FB8CD" w:themeColor="accent2"/>
+        </w:pBdr>
+      </w:pPr>
+      <w:proofErr w:type="spellStart"/>
+      <w:r>
+        <w:rPr>
+          <w:rFonts w:eastAsiaTheme="minorHAnsi" w:cstheme="minorHAnsi"/>
+          <w:szCs w:val="24"/>
+          <w:lang w:val="en-GB" w:bidi="ar-SA"/>
+        </w:rPr>
+        <w:t>Makefile</w:t>
+      </w:r>
+      <w:proofErr w:type="spellEnd"/>
+      <w:r>
+        <w:rPr>
+          <w:rFonts w:eastAsiaTheme="minorHAnsi" w:cstheme="minorHAnsi"/>
+          <w:szCs w:val="24"/>
+          <w:lang w:val="en-GB" w:bidi="ar-SA"/>
+        </w:rPr>
+        <w:t xml:space="preserve"> improved</w:t>
       </w:r>
     </w:p>
     <w:p>
@@ -595,6 +1049,72 @@
           <w:lang w:val="en-GB" w:bidi="ar-SA"/>
         </w:rPr>
       </w:pPr>
+      <w:r>
+        <w:rPr>
+          <w:rFonts w:eastAsiaTheme="minorHAnsi" w:cstheme="minorHAnsi"/>
+          <w:szCs w:val="24"/>
+          <w:lang w:bidi="ar-SA"/>
+        </w:rPr>
+        <w:t xml:space="preserve">The </w:t>
+      </w:r>
+      <w:proofErr w:type="spellStart"/>
+      <w:r>
+        <w:rPr>
+          <w:rFonts w:eastAsiaTheme="minorHAnsi" w:cstheme="minorHAnsi"/>
+          <w:szCs w:val="24"/>
+          <w:lang w:bidi="ar-SA"/>
+        </w:rPr>
+        <w:t>Makefile</w:t>
+      </w:r>
+      <w:proofErr w:type="spellEnd"/>
+      <w:r>
+        <w:rPr>
+          <w:rFonts w:eastAsiaTheme="minorHAnsi" w:cstheme="minorHAnsi"/>
+          <w:szCs w:val="24"/>
+          <w:lang w:bidi="ar-SA"/>
+        </w:rPr>
+        <w:t xml:space="preserve"> was changed to remove </w:t>
+      </w:r>
+      <w:proofErr w:type="spellStart"/>
+      <w:r>
+        <w:rPr>
+          <w:rFonts w:eastAsiaTheme="minorHAnsi" w:cstheme="minorHAnsi"/>
+          <w:szCs w:val="24"/>
+          <w:u w:val="single"/>
+          <w:lang w:bidi="ar-SA"/>
+        </w:rPr>
+        <w:t>gmake</w:t>
+      </w:r>
+      <w:proofErr w:type="spellEnd"/>
+      <w:r>
+        <w:rPr>
+          <w:rFonts w:eastAsiaTheme="minorHAnsi" w:cstheme="minorHAnsi"/>
+          <w:szCs w:val="24"/>
+          <w:lang w:bidi="ar-SA"/>
+        </w:rPr>
+        <w:t xml:space="preserve"> and </w:t>
+      </w:r>
+      <w:proofErr w:type="spellStart"/>
+      <w:r>
+        <w:rPr>
+          <w:rFonts w:eastAsiaTheme="minorHAnsi" w:cstheme="minorHAnsi"/>
+          <w:szCs w:val="24"/>
+          <w:u w:val="single"/>
+          <w:lang w:bidi="ar-SA"/>
+        </w:rPr>
+        <w:t>gcc</w:t>
+      </w:r>
+      <w:proofErr w:type="spellEnd"/>
+      <w:r>
+        <w:rPr>
+          <w:rFonts w:eastAsiaTheme="minorHAnsi" w:cstheme="minorHAnsi"/>
+          <w:szCs w:val="24"/>
+          <w:lang w:bidi="ar-SA"/>
+        </w:rPr>
+        <w:t xml:space="preserve"> dependencies.</w:t>
+      </w:r>
+      <w:bookmarkStart w:id="1" w:name="_GoBack"/>
+      <w:bookmarkEnd w:id="1"/>
     </w:p>
     <w:p>
       <w:pPr>
@@ -696,6 +1216,7 @@
           <w:lang w:val="en-GB" w:bidi="ar-SA"/>
         </w:rPr>
       </w:pPr>
+      <w:proofErr w:type="gramStart"/>
       <w:r>
         <w:rPr>
           <w:rFonts w:eastAsiaTheme="minorHAnsi"/>
@@ -716,6 +1237,7 @@
         </w:rPr>
         <w:t xml:space="preserve"> The University of Edinburgh.</w:t>
       </w:r>
+      <w:proofErr w:type="gramEnd"/>
     </w:p>
     <w:sectPr>
       <w:footerReference w:type="default" r:id="rId9"/>
@@ -792,7 +1314,7 @@
           <w:rPr>
             <w:noProof/>
           </w:rPr>
-          <w:t>2</w:t>
+          <w:t>1</w:t>
         </w:r>
         <w:r>
           <w:rPr>
@@ -5165,7 +5687,7 @@
 </file>
 
 <file path=customXml/itemProps1.xml><?xml version="1.0" encoding="utf-8"?>
-<ds:datastoreItem xmlns:ds="http://schemas.openxmlformats.org/officeDocument/2006/customXml" ds:itemID="{9DAC8386-1B3F-914A-B6C8-2C2E018B3DAB}">
+<ds:datastoreItem xmlns:ds="http://schemas.openxmlformats.org/officeDocument/2006/customXml" ds:itemID="{EBEF4817-3D05-084D-A162-B9113B794283}">
   <ds:schemaRefs>
     <ds:schemaRef ds:uri="http://schemas.openxmlformats.org/officeDocument/2006/bibliography"/>
   </ds:schemaRefs>

</xml_diff>